<commit_message>
Removed use of fallback layer for DXR samples
</commit_message>
<xml_diff>
--- a/PCSamples/Raytracing/RaytracingAO_PC12/Readme.docx
+++ b/PCSamples/Raytracing/RaytracingAO_PC12/Readme.docx
@@ -29,7 +29,7 @@
         <w:rPr>
           <w:i/>
         </w:rPr>
-        <w:t>This sample is compatible with the Windows 10 October 2018 Update SDK (17763)</w:t>
+        <w:t>This sample is compatible with the Windows 10 May 2019 Update SDK (18362)</w:t>
       </w:r>
     </w:p>
     <w:p/>
@@ -375,6 +375,57 @@
       <w:tr>
         <w:trPr>
           <w:cnfStyle w:val="000000010000" w:firstRow="0" w:lastRow="0" w:firstColumn="0" w:lastColumn="0" w:oddVBand="0" w:evenVBand="0" w:oddHBand="0" w:evenHBand="1" w:firstRowFirstColumn="0" w:firstRowLastColumn="0" w:lastRowFirstColumn="0" w:lastRowLastColumn="0"/>
+          <w:trHeight w:val="188"/>
+        </w:trPr>
+        <w:tc>
+          <w:tcPr>
+            <w:tcW w:w="2648" w:type="pct"/>
+          </w:tcPr>
+          <w:p>
+            <w:pPr>
+              <w:pStyle w:val="Tablebody"/>
+              <w:rPr>
+                <w:rFonts w:ascii="Segoe UI" w:hAnsi="Segoe UI" w:cs="Segoe UI"/>
+                <w:sz w:val="20"/>
+                <w:szCs w:val="20"/>
+              </w:rPr>
+            </w:pPr>
+            <w:r>
+              <w:rPr>
+                <w:rFonts w:ascii="Segoe UI" w:hAnsi="Segoe UI" w:cs="Segoe UI"/>
+                <w:sz w:val="20"/>
+                <w:szCs w:val="20"/>
+              </w:rPr>
+              <w:t>Zoom In / Out</w:t>
+            </w:r>
+          </w:p>
+        </w:tc>
+        <w:tc>
+          <w:tcPr>
+            <w:tcW w:w="2352" w:type="pct"/>
+          </w:tcPr>
+          <w:p>
+            <w:pPr>
+              <w:pStyle w:val="Tablebody"/>
+              <w:rPr>
+                <w:rFonts w:ascii="Segoe UI" w:hAnsi="Segoe UI" w:cs="Segoe UI"/>
+                <w:sz w:val="20"/>
+                <w:szCs w:val="20"/>
+              </w:rPr>
+            </w:pPr>
+            <w:r>
+              <w:rPr>
+                <w:rFonts w:ascii="Segoe UI" w:hAnsi="Segoe UI" w:cs="Segoe UI"/>
+                <w:sz w:val="20"/>
+                <w:szCs w:val="20"/>
+              </w:rPr>
+              <w:t>A / D keys</w:t>
+            </w:r>
+          </w:p>
+        </w:tc>
+      </w:tr>
+      <w:tr>
+        <w:trPr>
           <w:trHeight w:val="332"/>
         </w:trPr>
         <w:tc>
@@ -460,6 +511,7 @@
       </w:tr>
       <w:tr>
         <w:trPr>
+          <w:cnfStyle w:val="000000010000" w:firstRow="0" w:lastRow="0" w:firstColumn="0" w:lastColumn="0" w:oddVBand="0" w:evenVBand="0" w:oddHBand="0" w:evenHBand="1" w:firstRowFirstColumn="0" w:firstRowLastColumn="0" w:lastRowFirstColumn="0" w:lastRowLastColumn="0"/>
           <w:trHeight w:val="362"/>
         </w:trPr>
         <w:tc>
@@ -519,7 +571,6 @@
       </w:tr>
       <w:tr>
         <w:trPr>
-          <w:cnfStyle w:val="000000010000" w:firstRow="0" w:lastRow="0" w:firstColumn="0" w:lastColumn="0" w:oddVBand="0" w:evenVBand="0" w:oddHBand="0" w:evenHBand="1" w:firstRowFirstColumn="0" w:firstRowLastColumn="0" w:lastRowFirstColumn="0" w:lastRowLastColumn="0"/>
           <w:trHeight w:val="19"/>
         </w:trPr>
         <w:tc>
@@ -589,6 +640,7 @@
       </w:tr>
       <w:tr>
         <w:trPr>
+          <w:cnfStyle w:val="000000010000" w:firstRow="0" w:lastRow="0" w:firstColumn="0" w:lastColumn="0" w:oddVBand="0" w:evenVBand="0" w:oddHBand="0" w:evenHBand="1" w:firstRowFirstColumn="0" w:firstRowLastColumn="0" w:lastRowFirstColumn="0" w:lastRowLastColumn="0"/>
           <w:trHeight w:val="19"/>
         </w:trPr>
         <w:tc>
@@ -610,6 +662,7 @@
                 <w:sz w:val="20"/>
                 <w:szCs w:val="20"/>
               </w:rPr>
+              <w:lastRenderedPageBreak/>
               <w:t>Increase / Decrease Selected Option</w:t>
             </w:r>
           </w:p>
@@ -658,7 +711,6 @@
       </w:tr>
       <w:tr>
         <w:trPr>
-          <w:cnfStyle w:val="000000010000" w:firstRow="0" w:lastRow="0" w:firstColumn="0" w:lastColumn="0" w:oddVBand="0" w:evenVBand="0" w:oddHBand="0" w:evenHBand="1" w:firstRowFirstColumn="0" w:firstRowLastColumn="0" w:lastRowFirstColumn="0" w:lastRowLastColumn="0"/>
           <w:trHeight w:val="19"/>
         </w:trPr>
         <w:tc>
@@ -680,7 +732,6 @@
                 <w:sz w:val="20"/>
                 <w:szCs w:val="20"/>
               </w:rPr>
-              <w:lastRenderedPageBreak/>
               <w:t>Reset Options</w:t>
             </w:r>
           </w:p>
@@ -729,6 +780,7 @@
       </w:tr>
       <w:tr>
         <w:trPr>
+          <w:cnfStyle w:val="000000010000" w:firstRow="0" w:lastRow="0" w:firstColumn="0" w:lastColumn="0" w:oddVBand="0" w:evenVBand="0" w:oddHBand="0" w:evenHBand="1" w:firstRowFirstColumn="0" w:firstRowLastColumn="0" w:lastRowFirstColumn="0" w:lastRowLastColumn="0"/>
           <w:trHeight w:val="19"/>
         </w:trPr>
         <w:tc>
@@ -780,7 +832,6 @@
       </w:tr>
       <w:tr>
         <w:trPr>
-          <w:cnfStyle w:val="000000010000" w:firstRow="0" w:lastRow="0" w:firstColumn="0" w:lastColumn="0" w:oddVBand="0" w:evenVBand="0" w:oddHBand="0" w:evenHBand="1" w:firstRowFirstColumn="0" w:firstRowLastColumn="0" w:lastRowFirstColumn="0" w:lastRowLastColumn="0"/>
           <w:trHeight w:val="19"/>
         </w:trPr>
         <w:tc>
@@ -869,32 +920,23 @@
         <w:pStyle w:val="ListParagraph"/>
         <w:numPr>
           <w:ilvl w:val="0"/>
-          <w:numId w:val="31"/>
+          <w:numId w:val="32"/>
         </w:numPr>
       </w:pPr>
       <w:r>
-        <w:rPr>
-          <w:rFonts w:cs="Segoe UI"/>
-          <w:color w:val="24292E"/>
-          <w:shd w:val="clear" w:color="auto" w:fill="FFFFFF"/>
-        </w:rPr>
-        <w:t>D</w:t>
-      </w:r>
-      <w:r>
-        <w:rPr>
-          <w:rFonts w:cs="Segoe UI"/>
-          <w:color w:val="24292E"/>
-          <w:shd w:val="clear" w:color="auto" w:fill="FFFFFF"/>
-        </w:rPr>
-        <w:t>X</w:t>
-      </w:r>
-      <w:r>
-        <w:rPr>
-          <w:rFonts w:cs="Segoe UI"/>
-          <w:color w:val="24292E"/>
-          <w:shd w:val="clear" w:color="auto" w:fill="FFFFFF"/>
-        </w:rPr>
-        <w:t>12 GPU with a compatible DirectX Raytracing driver.</w:t>
+        <w:t>Windows 10 October 2018 Update (17763) or later</w:t>
+      </w:r>
+    </w:p>
+    <w:p>
+      <w:pPr>
+        <w:pStyle w:val="ListParagraph"/>
+        <w:numPr>
+          <w:ilvl w:val="0"/>
+          <w:numId w:val="32"/>
+        </w:numPr>
+      </w:pPr>
+      <w:r>
+        <w:t>DirectX12 video card &amp; driver that supports DirectX Raytracing</w:t>
       </w:r>
     </w:p>
     <w:p>
@@ -902,29 +944,48 @@
         <w:pStyle w:val="ListParagraph"/>
         <w:numPr>
           <w:ilvl w:val="1"/>
-          <w:numId w:val="31"/>
+          <w:numId w:val="32"/>
         </w:numPr>
       </w:pPr>
-      <w:r>
-        <w:t xml:space="preserve">Nvidia: Volta </w:t>
-      </w:r>
-      <w:r>
-        <w:t xml:space="preserve">card </w:t>
-      </w:r>
-      <w:r>
-        <w:t>with 397.31+ driver.</w:t>
-      </w:r>
-    </w:p>
-    <w:p>
-      <w:pPr>
-        <w:pStyle w:val="ListParagraph"/>
-        <w:numPr>
-          <w:ilvl w:val="1"/>
-          <w:numId w:val="31"/>
-        </w:numPr>
-      </w:pPr>
-      <w:r>
-        <w:t>Nvidia: Turing card</w:t>
+      <w:proofErr w:type="spellStart"/>
+      <w:r>
+        <w:rPr>
+          <w:u w:val="single"/>
+        </w:rPr>
+        <w:t>e.x</w:t>
+      </w:r>
+      <w:proofErr w:type="spellEnd"/>
+      <w:r>
+        <w:rPr>
+          <w:u w:val="single"/>
+        </w:rPr>
+        <w:t>.</w:t>
+      </w:r>
+      <w:r>
+        <w:t xml:space="preserve"> </w:t>
+      </w:r>
+      <w:proofErr w:type="spellStart"/>
+      <w:r>
+        <w:t>nVIDIA</w:t>
+      </w:r>
+      <w:proofErr w:type="spellEnd"/>
+      <w:r>
+        <w:t xml:space="preserve">: </w:t>
+      </w:r>
+      <w:r>
+        <w:t xml:space="preserve">Pascal, </w:t>
+      </w:r>
+      <w:r>
+        <w:t>Volta</w:t>
+      </w:r>
+      <w:r>
+        <w:t>, or Turing</w:t>
+      </w:r>
+      <w:r>
+        <w:t xml:space="preserve"> </w:t>
+      </w:r>
+      <w:r>
+        <w:t>card</w:t>
       </w:r>
     </w:p>
     <w:p>
@@ -977,7 +1038,27 @@
           <w:sz w:val="20"/>
           <w:szCs w:val="22"/>
         </w:rPr>
-        <w:t xml:space="preserve">the MiniEngine Sample.  </w:t>
+        <w:t xml:space="preserve">the </w:t>
+      </w:r>
+      <w:proofErr w:type="spellStart"/>
+      <w:r>
+        <w:rPr>
+          <w:rFonts w:eastAsiaTheme="minorHAnsi" w:cs="Times New Roman"/>
+          <w:color w:val="auto"/>
+          <w:sz w:val="20"/>
+          <w:szCs w:val="22"/>
+        </w:rPr>
+        <w:t>MiniEngine</w:t>
+      </w:r>
+      <w:proofErr w:type="spellEnd"/>
+      <w:r>
+        <w:rPr>
+          <w:rFonts w:eastAsiaTheme="minorHAnsi" w:cs="Times New Roman"/>
+          <w:color w:val="auto"/>
+          <w:sz w:val="20"/>
+          <w:szCs w:val="22"/>
+        </w:rPr>
+        <w:t xml:space="preserve"> Sample.  </w:t>
       </w:r>
       <w:r>
         <w:rPr>
@@ -1190,20 +1271,34 @@
       <w:r>
         <w:t>December</w:t>
       </w:r>
+      <w:r>
+        <w:t xml:space="preserve"> </w:t>
+      </w:r>
+      <w:r>
+        <w:t>201</w:t>
+      </w:r>
+      <w:r>
+        <w:t>8</w:t>
+      </w:r>
+      <w:r>
+        <w:t>.</w:t>
+      </w:r>
+      <w:r>
+        <w:t xml:space="preserve"> </w:t>
+      </w:r>
+      <w:r>
+        <w:t>Removed support for the fallback layer in June 2019.</w:t>
+      </w:r>
+    </w:p>
+    <w:p>
+      <w:pPr>
+        <w:rPr>
+          <w:rFonts w:cs="Segoe UI"/>
+          <w:szCs w:val="20"/>
+        </w:rPr>
+      </w:pPr>
       <w:bookmarkStart w:id="1" w:name="_GoBack"/>
       <w:bookmarkEnd w:id="1"/>
-      <w:r>
-        <w:t xml:space="preserve"> </w:t>
-      </w:r>
-      <w:r>
-        <w:t>201</w:t>
-      </w:r>
-      <w:r>
-        <w:t>8</w:t>
-      </w:r>
-      <w:r>
-        <w:t>.</w:t>
-      </w:r>
     </w:p>
     <w:p/>
     <w:sectPr>
@@ -1331,7 +1426,7 @@
               <w:sz w:val="16"/>
               <w:szCs w:val="16"/>
             </w:rPr>
-            <w:t>2018</w:t>
+            <w:t>2019</w:t>
           </w:r>
           <w:r>
             <w:rPr>
@@ -1455,6 +1550,7 @@
             </w:rPr>
             <w:t xml:space="preserve">: </w:t>
           </w:r>
+          <w:proofErr w:type="spellStart"/>
           <w:r>
             <w:rPr>
               <w:rFonts w:cs="Segoe UI"/>
@@ -1463,6 +1559,7 @@
             </w:rPr>
             <w:t>RaytracingAO</w:t>
           </w:r>
+          <w:proofErr w:type="spellEnd"/>
         </w:p>
       </w:tc>
       <w:tc>
@@ -1623,7 +1720,7 @@
               <w:sz w:val="16"/>
               <w:szCs w:val="16"/>
             </w:rPr>
-            <w:t>2018</w:t>
+            <w:t>2019</w:t>
           </w:r>
           <w:r>
             <w:rPr>
@@ -1731,6 +1828,7 @@
             </w:rPr>
             <w:t xml:space="preserve">| </w:t>
           </w:r>
+          <w:proofErr w:type="spellStart"/>
           <w:r>
             <w:rPr>
               <w:rFonts w:cs="Segoe UI"/>
@@ -1739,6 +1837,7 @@
             </w:rPr>
             <w:t>SimpleTriangle</w:t>
           </w:r>
+          <w:proofErr w:type="spellEnd"/>
         </w:p>
       </w:tc>
       <w:tc>
@@ -4873,6 +4972,119 @@
     </w:lvl>
   </w:abstractNum>
   <w:abstractNum w:abstractNumId="22" w15:restartNumberingAfterBreak="0">
+    <w:nsid w:val="5B6572C0"/>
+    <w:multiLevelType w:val="hybridMultilevel"/>
+    <w:tmpl w:val="662E771E"/>
+    <w:lvl w:ilvl="0" w:tplc="04090001">
+      <w:start w:val="1"/>
+      <w:numFmt w:val="bullet"/>
+      <w:lvlText w:val=""/>
+      <w:lvlJc w:val="left"/>
+      <w:pPr>
+        <w:ind w:left="720" w:hanging="360"/>
+      </w:pPr>
+      <w:rPr>
+        <w:rFonts w:ascii="Symbol" w:hAnsi="Symbol" w:hint="default"/>
+      </w:rPr>
+    </w:lvl>
+    <w:lvl w:ilvl="1" w:tplc="04090003">
+      <w:start w:val="1"/>
+      <w:numFmt w:val="bullet"/>
+      <w:lvlText w:val="o"/>
+      <w:lvlJc w:val="left"/>
+      <w:pPr>
+        <w:ind w:left="1440" w:hanging="360"/>
+      </w:pPr>
+      <w:rPr>
+        <w:rFonts w:ascii="Courier New" w:hAnsi="Courier New" w:cs="Courier New" w:hint="default"/>
+      </w:rPr>
+    </w:lvl>
+    <w:lvl w:ilvl="2" w:tplc="04090005" w:tentative="1">
+      <w:start w:val="1"/>
+      <w:numFmt w:val="bullet"/>
+      <w:lvlText w:val=""/>
+      <w:lvlJc w:val="left"/>
+      <w:pPr>
+        <w:ind w:left="2160" w:hanging="360"/>
+      </w:pPr>
+      <w:rPr>
+        <w:rFonts w:ascii="Wingdings" w:hAnsi="Wingdings" w:hint="default"/>
+      </w:rPr>
+    </w:lvl>
+    <w:lvl w:ilvl="3" w:tplc="04090001" w:tentative="1">
+      <w:start w:val="1"/>
+      <w:numFmt w:val="bullet"/>
+      <w:lvlText w:val=""/>
+      <w:lvlJc w:val="left"/>
+      <w:pPr>
+        <w:ind w:left="2880" w:hanging="360"/>
+      </w:pPr>
+      <w:rPr>
+        <w:rFonts w:ascii="Symbol" w:hAnsi="Symbol" w:hint="default"/>
+      </w:rPr>
+    </w:lvl>
+    <w:lvl w:ilvl="4" w:tplc="04090003" w:tentative="1">
+      <w:start w:val="1"/>
+      <w:numFmt w:val="bullet"/>
+      <w:lvlText w:val="o"/>
+      <w:lvlJc w:val="left"/>
+      <w:pPr>
+        <w:ind w:left="3600" w:hanging="360"/>
+      </w:pPr>
+      <w:rPr>
+        <w:rFonts w:ascii="Courier New" w:hAnsi="Courier New" w:cs="Courier New" w:hint="default"/>
+      </w:rPr>
+    </w:lvl>
+    <w:lvl w:ilvl="5" w:tplc="04090005" w:tentative="1">
+      <w:start w:val="1"/>
+      <w:numFmt w:val="bullet"/>
+      <w:lvlText w:val=""/>
+      <w:lvlJc w:val="left"/>
+      <w:pPr>
+        <w:ind w:left="4320" w:hanging="360"/>
+      </w:pPr>
+      <w:rPr>
+        <w:rFonts w:ascii="Wingdings" w:hAnsi="Wingdings" w:hint="default"/>
+      </w:rPr>
+    </w:lvl>
+    <w:lvl w:ilvl="6" w:tplc="04090001" w:tentative="1">
+      <w:start w:val="1"/>
+      <w:numFmt w:val="bullet"/>
+      <w:lvlText w:val=""/>
+      <w:lvlJc w:val="left"/>
+      <w:pPr>
+        <w:ind w:left="5040" w:hanging="360"/>
+      </w:pPr>
+      <w:rPr>
+        <w:rFonts w:ascii="Symbol" w:hAnsi="Symbol" w:hint="default"/>
+      </w:rPr>
+    </w:lvl>
+    <w:lvl w:ilvl="7" w:tplc="04090003" w:tentative="1">
+      <w:start w:val="1"/>
+      <w:numFmt w:val="bullet"/>
+      <w:lvlText w:val="o"/>
+      <w:lvlJc w:val="left"/>
+      <w:pPr>
+        <w:ind w:left="5760" w:hanging="360"/>
+      </w:pPr>
+      <w:rPr>
+        <w:rFonts w:ascii="Courier New" w:hAnsi="Courier New" w:cs="Courier New" w:hint="default"/>
+      </w:rPr>
+    </w:lvl>
+    <w:lvl w:ilvl="8" w:tplc="04090005" w:tentative="1">
+      <w:start w:val="1"/>
+      <w:numFmt w:val="bullet"/>
+      <w:lvlText w:val=""/>
+      <w:lvlJc w:val="left"/>
+      <w:pPr>
+        <w:ind w:left="6480" w:hanging="360"/>
+      </w:pPr>
+      <w:rPr>
+        <w:rFonts w:ascii="Wingdings" w:hAnsi="Wingdings" w:hint="default"/>
+      </w:rPr>
+    </w:lvl>
+  </w:abstractNum>
+  <w:abstractNum w:abstractNumId="23" w15:restartNumberingAfterBreak="0">
     <w:nsid w:val="5CC531B4"/>
     <w:multiLevelType w:val="hybridMultilevel"/>
     <w:tmpl w:val="7B0E6BC8"/>
@@ -4984,7 +5196,7 @@
       </w:rPr>
     </w:lvl>
   </w:abstractNum>
-  <w:abstractNum w:abstractNumId="23" w15:restartNumberingAfterBreak="0">
+  <w:abstractNum w:abstractNumId="24" w15:restartNumberingAfterBreak="0">
     <w:nsid w:val="5F156352"/>
     <w:multiLevelType w:val="hybridMultilevel"/>
     <w:tmpl w:val="0C06840C"/>
@@ -5097,7 +5309,7 @@
       </w:rPr>
     </w:lvl>
   </w:abstractNum>
-  <w:abstractNum w:abstractNumId="24" w15:restartNumberingAfterBreak="0">
+  <w:abstractNum w:abstractNumId="25" w15:restartNumberingAfterBreak="0">
     <w:nsid w:val="697E49EE"/>
     <w:multiLevelType w:val="hybridMultilevel"/>
     <w:tmpl w:val="FBAE08E4"/>
@@ -5210,7 +5422,7 @@
       </w:rPr>
     </w:lvl>
   </w:abstractNum>
-  <w:abstractNum w:abstractNumId="25" w15:restartNumberingAfterBreak="0">
+  <w:abstractNum w:abstractNumId="26" w15:restartNumberingAfterBreak="0">
     <w:nsid w:val="6CB52B97"/>
     <w:multiLevelType w:val="hybridMultilevel"/>
     <w:tmpl w:val="1912379A"/>
@@ -5323,7 +5535,7 @@
       </w:rPr>
     </w:lvl>
   </w:abstractNum>
-  <w:abstractNum w:abstractNumId="26" w15:restartNumberingAfterBreak="0">
+  <w:abstractNum w:abstractNumId="27" w15:restartNumberingAfterBreak="0">
     <w:nsid w:val="744E3014"/>
     <w:multiLevelType w:val="hybridMultilevel"/>
     <w:tmpl w:val="53DA36EE"/>
@@ -5436,7 +5648,7 @@
       </w:rPr>
     </w:lvl>
   </w:abstractNum>
-  <w:abstractNum w:abstractNumId="27" w15:restartNumberingAfterBreak="0">
+  <w:abstractNum w:abstractNumId="28" w15:restartNumberingAfterBreak="0">
     <w:nsid w:val="764B7D8A"/>
     <w:multiLevelType w:val="hybridMultilevel"/>
     <w:tmpl w:val="F3604526"/>
@@ -5548,7 +5760,7 @@
       </w:rPr>
     </w:lvl>
   </w:abstractNum>
-  <w:abstractNum w:abstractNumId="28" w15:restartNumberingAfterBreak="0">
+  <w:abstractNum w:abstractNumId="29" w15:restartNumberingAfterBreak="0">
     <w:nsid w:val="7E085D54"/>
     <w:multiLevelType w:val="hybridMultilevel"/>
     <w:tmpl w:val="74FC4690"/>
@@ -5661,7 +5873,7 @@
       </w:rPr>
     </w:lvl>
   </w:abstractNum>
-  <w:abstractNum w:abstractNumId="29" w15:restartNumberingAfterBreak="0">
+  <w:abstractNum w:abstractNumId="30" w15:restartNumberingAfterBreak="0">
     <w:nsid w:val="7F9C49B6"/>
     <w:multiLevelType w:val="hybridMultilevel"/>
     <w:tmpl w:val="25CC6144"/>
@@ -5780,16 +5992,16 @@
     <w:abstractNumId w:val="20"/>
   </w:num>
   <w:num w:numId="3">
-    <w:abstractNumId w:val="28"/>
+    <w:abstractNumId w:val="29"/>
   </w:num>
   <w:num w:numId="4">
-    <w:abstractNumId w:val="25"/>
+    <w:abstractNumId w:val="26"/>
   </w:num>
   <w:num w:numId="5">
     <w:abstractNumId w:val="21"/>
   </w:num>
   <w:num w:numId="6">
-    <w:abstractNumId w:val="26"/>
+    <w:abstractNumId w:val="27"/>
   </w:num>
   <w:num w:numId="7">
     <w:abstractNumId w:val="15"/>
@@ -5816,7 +6028,7 @@
     <w:abstractNumId w:val="0"/>
   </w:num>
   <w:num w:numId="15">
-    <w:abstractNumId w:val="22"/>
+    <w:abstractNumId w:val="23"/>
   </w:num>
   <w:num w:numId="16">
     <w:abstractNumId w:val="3"/>
@@ -5828,13 +6040,13 @@
     <w:abstractNumId w:val="6"/>
   </w:num>
   <w:num w:numId="19">
-    <w:abstractNumId w:val="27"/>
+    <w:abstractNumId w:val="28"/>
   </w:num>
   <w:num w:numId="20">
     <w:abstractNumId w:val="4"/>
   </w:num>
   <w:num w:numId="21">
-    <w:abstractNumId w:val="29"/>
+    <w:abstractNumId w:val="30"/>
   </w:num>
   <w:num w:numId="22">
     <w:abstractNumId w:val="2"/>
@@ -5846,7 +6058,7 @@
     <w:abstractNumId w:val="18"/>
   </w:num>
   <w:num w:numId="25">
-    <w:abstractNumId w:val="23"/>
+    <w:abstractNumId w:val="24"/>
   </w:num>
   <w:num w:numId="26">
     <w:abstractNumId w:val="7"/>
@@ -5855,7 +6067,7 @@
     <w:abstractNumId w:val="5"/>
   </w:num>
   <w:num w:numId="28">
-    <w:abstractNumId w:val="24"/>
+    <w:abstractNumId w:val="25"/>
   </w:num>
   <w:num w:numId="29">
     <w:abstractNumId w:val="10"/>
@@ -5866,6 +6078,9 @@
   <w:num w:numId="31">
     <w:abstractNumId w:val="17"/>
   </w:num>
+  <w:num w:numId="32">
+    <w:abstractNumId w:val="22"/>
+  </w:num>
 </w:numbering>
 </file>
 
@@ -5886,7 +6101,7 @@
       </w:pPr>
     </w:pPrDefault>
   </w:docDefaults>
-  <w:latentStyles w:defLockedState="0" w:defUIPriority="99" w:defSemiHidden="0" w:defUnhideWhenUsed="0" w:defQFormat="0" w:count="375">
+  <w:latentStyles w:defLockedState="0" w:defUIPriority="99" w:defSemiHidden="0" w:defUnhideWhenUsed="0" w:defQFormat="0" w:count="376">
     <w:lsdException w:name="Normal" w:uiPriority="0" w:qFormat="1"/>
     <w:lsdException w:name="heading 1" w:uiPriority="9" w:qFormat="1"/>
     <w:lsdException w:name="heading 2" w:semiHidden="1" w:uiPriority="9" w:unhideWhenUsed="1" w:qFormat="1"/>
@@ -6262,6 +6477,7 @@
     <w:lsdException w:name="Smart Hyperlink" w:semiHidden="1" w:unhideWhenUsed="1"/>
     <w:lsdException w:name="Hashtag" w:semiHidden="1" w:unhideWhenUsed="1"/>
     <w:lsdException w:name="Unresolved Mention" w:semiHidden="1" w:unhideWhenUsed="1"/>
+    <w:lsdException w:name="Smart Link" w:semiHidden="1" w:unhideWhenUsed="1"/>
   </w:latentStyles>
   <w:style w:type="paragraph" w:default="1" w:styleId="Normal">
     <w:name w:val="Normal"/>

</xml_diff>